<commit_message>
added Assignments 2 & 3
</commit_message>
<xml_diff>
--- a/Assignments/Assignment 1/tasklist.docx
+++ b/Assignments/Assignment 1/tasklist.docx
@@ -16,7 +16,13 @@
         <w:rPr>
           <w:u w:val="single"/>
         </w:rPr>
-        <w:t>Assignment 1</w:t>
+        <w:t xml:space="preserve">Assignment </w:t>
+      </w:r>
+      <w:r>
+        <w:rPr>
+          <w:u w:val="single"/>
+        </w:rPr>
+        <w:t>2</w:t>
       </w:r>
       <w:r>
         <w:rPr>
@@ -131,9 +137,9 @@
         <w:tblLook w:val="04A0" w:firstRow="1" w:lastRow="0" w:firstColumn="1" w:lastColumn="0" w:noHBand="0" w:noVBand="1"/>
       </w:tblPr>
       <w:tblGrid>
-        <w:gridCol w:w="1960"/>
-        <w:gridCol w:w="988"/>
-        <w:gridCol w:w="6402"/>
+        <w:gridCol w:w="1961"/>
+        <w:gridCol w:w="984"/>
+        <w:gridCol w:w="6405"/>
       </w:tblGrid>
       <w:tr>
         <w:tc>
@@ -184,7 +190,16 @@
           </w:tcPr>
           <w:p>
             <w:r>
-              <w:t>8/31/21</w:t>
+              <w:t>9</w:t>
+            </w:r>
+            <w:r>
+              <w:t>/</w:t>
+            </w:r>
+            <w:r>
+              <w:t>7</w:t>
+            </w:r>
+            <w:r>
+              <w:t>/21</w:t>
             </w:r>
           </w:p>
         </w:tc>
@@ -216,7 +231,16 @@
           </w:tcPr>
           <w:p>
             <w:r>
-              <w:t>8/31/21</w:t>
+              <w:t>9</w:t>
+            </w:r>
+            <w:r>
+              <w:t>/</w:t>
+            </w:r>
+            <w:r>
+              <w:t>6</w:t>
+            </w:r>
+            <w:r>
+              <w:t>/21</w:t>
             </w:r>
           </w:p>
         </w:tc>
@@ -248,7 +272,16 @@
           </w:tcPr>
           <w:p>
             <w:r>
-              <w:t>8/31/21</w:t>
+              <w:t>9</w:t>
+            </w:r>
+            <w:r>
+              <w:t>/</w:t>
+            </w:r>
+            <w:r>
+              <w:t>6</w:t>
+            </w:r>
+            <w:r>
+              <w:t>/21</w:t>
             </w:r>
           </w:p>
         </w:tc>
@@ -1127,7 +1160,7 @@
     <w:lsdException w:name="Table Web 2" w:semiHidden="1" w:unhideWhenUsed="1"/>
     <w:lsdException w:name="Table Web 3" w:semiHidden="1" w:unhideWhenUsed="1"/>
     <w:lsdException w:name="Balloon Text" w:semiHidden="1" w:unhideWhenUsed="1"/>
-    <w:lsdException w:name="Table Grid" w:semiHidden="1" w:uiPriority="59" w:unhideWhenUsed="1"/>
+    <w:lsdException w:name="Table Grid" w:uiPriority="59"/>
     <w:lsdException w:name="Table Theme" w:semiHidden="1" w:unhideWhenUsed="1"/>
     <w:lsdException w:name="Placeholder Text" w:semiHidden="1"/>
     <w:lsdException w:name="No Spacing" w:uiPriority="1" w:qFormat="1"/>

</xml_diff>